<commit_message>
up new learn in day3
</commit_message>
<xml_diff>
--- a/SpringBoot.docx
+++ b/SpringBoot.docx
@@ -91,7 +91,15 @@
     </w:p>
     <w:p>
       <w:r>
-        <w:t>API Layer(get,post,put,delete) -&gt; Services Layer -&gt; Data Access Layer -&gt; DB</w:t>
+        <w:t>API Layer(</w:t>
+      </w:r>
+      <w:proofErr w:type="spellStart"/>
+      <w:r>
+        <w:t>get,post,put,delete</w:t>
+      </w:r>
+      <w:proofErr w:type="spellEnd"/>
+      <w:r>
+        <w:t>) -&gt; Services Layer -&gt; Data Access Layer -&gt; DB</w:t>
       </w:r>
     </w:p>
     <w:p>
@@ -147,8 +155,13 @@
       <w:pPr>
         <w:ind w:left="360"/>
       </w:pPr>
-      <w:r>
-        <w:t>Application.property: Configuration all the property of application as well as environment specific properties</w:t>
+      <w:proofErr w:type="spellStart"/>
+      <w:r>
+        <w:t>Application.property</w:t>
+      </w:r>
+      <w:proofErr w:type="spellEnd"/>
+      <w:r>
+        <w:t>: Configuration all the property of application as well as environment specific properties</w:t>
       </w:r>
     </w:p>
     <w:p>
@@ -246,8 +259,13 @@
       <w:pPr>
         <w:ind w:left="360"/>
       </w:pPr>
-      <w:r>
-        <w:t>Application.properties:</w:t>
+      <w:proofErr w:type="spellStart"/>
+      <w:r>
+        <w:t>Application.properties</w:t>
+      </w:r>
+      <w:proofErr w:type="spellEnd"/>
+      <w:r>
+        <w:t>:</w:t>
       </w:r>
     </w:p>
     <w:p>
@@ -261,21 +279,40 @@
         <w:t>c</w:t>
       </w:r>
       <w:r>
-        <w:t>e.url = jdbc:postgresql://localhost:5432/amigoscode</w:t>
-      </w:r>
-    </w:p>
-    <w:p>
-      <w:pPr>
-        <w:ind w:left="360"/>
-      </w:pPr>
-      <w:r>
-        <w:t>Spring.datasource.username=</w:t>
-      </w:r>
-    </w:p>
-    <w:p>
-      <w:pPr>
-        <w:ind w:left="360"/>
-      </w:pPr>
+        <w:t xml:space="preserve">e.url = </w:t>
+      </w:r>
+      <w:proofErr w:type="spellStart"/>
+      <w:r>
+        <w:t>jdbc:postgresql</w:t>
+      </w:r>
+      <w:proofErr w:type="spellEnd"/>
+      <w:r>
+        <w:t>://localhost:5432/</w:t>
+      </w:r>
+      <w:proofErr w:type="spellStart"/>
+      <w:r>
+        <w:t>amigoscode</w:t>
+      </w:r>
+      <w:proofErr w:type="spellEnd"/>
+    </w:p>
+    <w:p>
+      <w:pPr>
+        <w:ind w:left="360"/>
+      </w:pPr>
+      <w:proofErr w:type="spellStart"/>
+      <w:r>
+        <w:t>Spring.datasource.username</w:t>
+      </w:r>
+      <w:proofErr w:type="spellEnd"/>
+      <w:r>
+        <w:t>=</w:t>
+      </w:r>
+    </w:p>
+    <w:p>
+      <w:pPr>
+        <w:ind w:left="360"/>
+      </w:pPr>
+      <w:proofErr w:type="spellStart"/>
       <w:r>
         <w:t>Spring.datasour</w:t>
       </w:r>
@@ -283,39 +320,68 @@
         <w:t>c</w:t>
       </w:r>
       <w:r>
-        <w:t>e.password=</w:t>
-      </w:r>
-    </w:p>
-    <w:p>
-      <w:pPr>
-        <w:ind w:left="360"/>
-      </w:pPr>
-      <w:r>
-        <w:t>Spring.jpa.hibernate.ddl-auto=create-drop</w:t>
-      </w:r>
-    </w:p>
-    <w:p>
-      <w:pPr>
-        <w:ind w:left="360"/>
-      </w:pPr>
-      <w:r>
-        <w:t>Spring.jpa.show-sql=true</w:t>
-      </w:r>
-    </w:p>
-    <w:p>
-      <w:pPr>
-        <w:ind w:left="360"/>
-      </w:pPr>
-      <w:r>
-        <w:t>Spring.jpa.properties.hibernate.dialect = org.hibernate.dialect.PostgreSQLDialect</w:t>
-      </w:r>
-    </w:p>
-    <w:p>
-      <w:pPr>
-        <w:ind w:left="360"/>
-      </w:pPr>
-      <w:r>
-        <w:t>Spring.jpa.properties.hibernate.format_sql=true</w:t>
+        <w:t>e.password</w:t>
+      </w:r>
+      <w:proofErr w:type="spellEnd"/>
+      <w:r>
+        <w:t>=</w:t>
+      </w:r>
+    </w:p>
+    <w:p>
+      <w:pPr>
+        <w:ind w:left="360"/>
+      </w:pPr>
+      <w:proofErr w:type="spellStart"/>
+      <w:r>
+        <w:t>Spring.jpa.hibernate.ddl</w:t>
+      </w:r>
+      <w:proofErr w:type="spellEnd"/>
+      <w:r>
+        <w:t>-auto=create-drop</w:t>
+      </w:r>
+    </w:p>
+    <w:p>
+      <w:pPr>
+        <w:ind w:left="360"/>
+      </w:pPr>
+      <w:proofErr w:type="spellStart"/>
+      <w:r>
+        <w:t>Spring.jpa.show-sql</w:t>
+      </w:r>
+      <w:proofErr w:type="spellEnd"/>
+      <w:r>
+        <w:t>=true</w:t>
+      </w:r>
+    </w:p>
+    <w:p>
+      <w:pPr>
+        <w:ind w:left="360"/>
+      </w:pPr>
+      <w:proofErr w:type="spellStart"/>
+      <w:r>
+        <w:t>Spring.jpa.properties.hibernate.dialect</w:t>
+      </w:r>
+      <w:proofErr w:type="spellEnd"/>
+      <w:r>
+        <w:t xml:space="preserve"> = </w:t>
+      </w:r>
+      <w:proofErr w:type="spellStart"/>
+      <w:r>
+        <w:t>org.hibernate.dialect.PostgreSQLDialect</w:t>
+      </w:r>
+      <w:proofErr w:type="spellEnd"/>
+    </w:p>
+    <w:p>
+      <w:pPr>
+        <w:ind w:left="360"/>
+      </w:pPr>
+      <w:proofErr w:type="spellStart"/>
+      <w:r>
+        <w:t>Spring.jpa.properties.hibernate.format_sql</w:t>
+      </w:r>
+      <w:proofErr w:type="spellEnd"/>
+      <w:r>
+        <w:t>=true</w:t>
       </w:r>
     </w:p>
     <w:p>
@@ -326,15 +392,31 @@
         <w:t xml:space="preserve">Exam: </w:t>
       </w:r>
       <w:r>
-        <w:t>Grant All privileges on Database "student" to postgres;</w:t>
-      </w:r>
-    </w:p>
-    <w:p>
-      <w:pPr>
-        <w:ind w:left="360"/>
-      </w:pPr>
-      <w:r>
-        <w:t>Grant All privileges on Database "student" to sa;</w:t>
+        <w:t xml:space="preserve">Grant All privileges on Database "student" to </w:t>
+      </w:r>
+      <w:proofErr w:type="spellStart"/>
+      <w:r>
+        <w:t>postgres</w:t>
+      </w:r>
+      <w:proofErr w:type="spellEnd"/>
+      <w:r>
+        <w:t>;</w:t>
+      </w:r>
+    </w:p>
+    <w:p>
+      <w:pPr>
+        <w:ind w:left="360"/>
+      </w:pPr>
+      <w:r>
+        <w:t xml:space="preserve">Grant All privileges on Database "student" to </w:t>
+      </w:r>
+      <w:proofErr w:type="spellStart"/>
+      <w:r>
+        <w:t>sa</w:t>
+      </w:r>
+      <w:proofErr w:type="spellEnd"/>
+      <w:r>
+        <w:t>;</w:t>
       </w:r>
     </w:p>
     <w:p>
@@ -359,7 +441,15 @@
         <w:t>\d student</w:t>
       </w:r>
       <w:r>
-        <w:t xml:space="preserve"> : maybe like dir?</w:t>
+        <w:t xml:space="preserve"> : maybe like </w:t>
+      </w:r>
+      <w:proofErr w:type="spellStart"/>
+      <w:r>
+        <w:t>dir</w:t>
+      </w:r>
+      <w:proofErr w:type="spellEnd"/>
+      <w:r>
+        <w:t>?</w:t>
       </w:r>
     </w:p>
     <w:p>
@@ -375,8 +465,21 @@
         <w:ind w:left="360"/>
       </w:pPr>
       <w:r>
-        <w:t>Use spring JPA to create a table inside db and CRUD again db</w:t>
-      </w:r>
+        <w:t xml:space="preserve">Use spring JPA to create a table inside </w:t>
+      </w:r>
+      <w:proofErr w:type="spellStart"/>
+      <w:r>
+        <w:t>db</w:t>
+      </w:r>
+      <w:proofErr w:type="spellEnd"/>
+      <w:r>
+        <w:t xml:space="preserve"> and CRUD again </w:t>
+      </w:r>
+      <w:proofErr w:type="spellStart"/>
+      <w:r>
+        <w:t>db</w:t>
+      </w:r>
+      <w:proofErr w:type="spellEnd"/>
     </w:p>
     <w:p>
       <w:pPr>
@@ -541,8 +644,13 @@
         <w:lastRenderedPageBreak/>
         <w:t xml:space="preserve">@Transactional : annotation for update method that when the method is finished, </w:t>
       </w:r>
-      <w:r>
-        <w:t>ny changes made to JPA-managed entities within that method are automatically synchronized with the database when the transaction is committed.</w:t>
+      <w:proofErr w:type="spellStart"/>
+      <w:r>
+        <w:t>ny</w:t>
+      </w:r>
+      <w:proofErr w:type="spellEnd"/>
+      <w:r>
+        <w:t xml:space="preserve"> changes made to JPA-managed entities within that method are automatically synchronized with the database when the transaction is committed.</w:t>
       </w:r>
     </w:p>
     <w:p>
@@ -552,14 +660,50 @@
         </w:rPr>
       </w:pPr>
       <w:r>
-        <w:t xml:space="preserve">Link github of demo project: </w:t>
+        <w:t xml:space="preserve">Link </w:t>
+      </w:r>
+      <w:proofErr w:type="spellStart"/>
+      <w:r>
+        <w:t>github</w:t>
+      </w:r>
+      <w:proofErr w:type="spellEnd"/>
+      <w:r>
+        <w:t xml:space="preserve"> of demo project: </w:t>
       </w:r>
       <w:hyperlink r:id="rId8" w:history="1">
         <w:r>
           <w:rPr>
             <w:rStyle w:val="Hyperlink"/>
           </w:rPr>
-          <w:t>ThanhPCHE170611/DemoSpringBoot: This project is my Demo of SpringBoot FW (github.com)</w:t>
+          <w:t>ThanhPCHE170611/</w:t>
+        </w:r>
+        <w:proofErr w:type="spellStart"/>
+        <w:r>
+          <w:rPr>
+            <w:rStyle w:val="Hyperlink"/>
+          </w:rPr>
+          <w:t>DemoSpringBoot</w:t>
+        </w:r>
+        <w:proofErr w:type="spellEnd"/>
+        <w:r>
+          <w:rPr>
+            <w:rStyle w:val="Hyperlink"/>
+          </w:rPr>
+          <w:t xml:space="preserve">: This project is my Demo of </w:t>
+        </w:r>
+        <w:proofErr w:type="spellStart"/>
+        <w:r>
+          <w:rPr>
+            <w:rStyle w:val="Hyperlink"/>
+          </w:rPr>
+          <w:t>SpringBoot</w:t>
+        </w:r>
+        <w:proofErr w:type="spellEnd"/>
+        <w:r>
+          <w:rPr>
+            <w:rStyle w:val="Hyperlink"/>
+          </w:rPr>
+          <w:t xml:space="preserve"> FW (github.com)</w:t>
         </w:r>
       </w:hyperlink>
     </w:p>
@@ -633,16 +777,7 @@
     </w:p>
     <w:p>
       <w:r>
-        <w:t>Learning Target: 1. Complete User Login and Registration Backend + Email Verification</w:t>
-      </w:r>
-    </w:p>
-    <w:p>
-      <w:r>
-        <w:tab/>
-      </w:r>
-      <w:r>
-        <w:tab/>
-        <w:t xml:space="preserve">  2. Create a rest api with spring boot</w:t>
+        <w:t xml:space="preserve">Learning Target: 1. Complete User Login and Registration Backend </w:t>
       </w:r>
     </w:p>
     <w:p>
@@ -652,12 +787,33 @@
     </w:p>
     <w:p>
       <w:r>
-        <w:t>Config for application.property or application.yml</w:t>
-      </w:r>
-    </w:p>
-    <w:p>
-      <w:r>
-        <w:t>Setup database: using psql for PostgreSQL command line</w:t>
+        <w:t xml:space="preserve">Config for </w:t>
+      </w:r>
+      <w:proofErr w:type="spellStart"/>
+      <w:r>
+        <w:t>application.property</w:t>
+      </w:r>
+      <w:proofErr w:type="spellEnd"/>
+      <w:r>
+        <w:t xml:space="preserve"> or </w:t>
+      </w:r>
+      <w:proofErr w:type="spellStart"/>
+      <w:r>
+        <w:t>application.yml</w:t>
+      </w:r>
+      <w:proofErr w:type="spellEnd"/>
+    </w:p>
+    <w:p>
+      <w:r>
+        <w:t xml:space="preserve">Setup database: using </w:t>
+      </w:r>
+      <w:proofErr w:type="spellStart"/>
+      <w:r>
+        <w:t>psql</w:t>
+      </w:r>
+      <w:proofErr w:type="spellEnd"/>
+      <w:r>
+        <w:t xml:space="preserve"> for PostgreSQL command line</w:t>
       </w:r>
     </w:p>
     <w:p>
@@ -667,22 +823,67 @@
     </w:p>
     <w:p>
       <w:r>
-        <w:t>Create a new Package to handle AppUser</w:t>
-      </w:r>
-    </w:p>
-    <w:p>
-      <w:r>
-        <w:t>In AppUser package, create AppUser Entity Class that implement UserDetails -&gt; to do with security</w:t>
-      </w:r>
-    </w:p>
-    <w:p>
-      <w:r>
-        <w:t xml:space="preserve">Coding properties for AppUser </w:t>
-      </w:r>
-    </w:p>
-    <w:p>
-      <w:r>
-        <w:t>Then, finish other override methods with what you actually want it be (methods implement from UserDetails)</w:t>
+        <w:t xml:space="preserve">Create a new Package to handle </w:t>
+      </w:r>
+      <w:proofErr w:type="spellStart"/>
+      <w:r>
+        <w:t>AppUser</w:t>
+      </w:r>
+      <w:proofErr w:type="spellEnd"/>
+    </w:p>
+    <w:p>
+      <w:r>
+        <w:t xml:space="preserve">In </w:t>
+      </w:r>
+      <w:proofErr w:type="spellStart"/>
+      <w:r>
+        <w:t>AppUser</w:t>
+      </w:r>
+      <w:proofErr w:type="spellEnd"/>
+      <w:r>
+        <w:t xml:space="preserve"> package, create </w:t>
+      </w:r>
+      <w:proofErr w:type="spellStart"/>
+      <w:r>
+        <w:t>AppUser</w:t>
+      </w:r>
+      <w:proofErr w:type="spellEnd"/>
+      <w:r>
+        <w:t xml:space="preserve"> Entity Class that implement </w:t>
+      </w:r>
+      <w:proofErr w:type="spellStart"/>
+      <w:r>
+        <w:t>UserDetails</w:t>
+      </w:r>
+      <w:proofErr w:type="spellEnd"/>
+      <w:r>
+        <w:t xml:space="preserve"> -&gt; to do with security</w:t>
+      </w:r>
+    </w:p>
+    <w:p>
+      <w:r>
+        <w:t xml:space="preserve">Coding properties for </w:t>
+      </w:r>
+      <w:proofErr w:type="spellStart"/>
+      <w:r>
+        <w:t>AppUser</w:t>
+      </w:r>
+      <w:proofErr w:type="spellEnd"/>
+      <w:r>
+        <w:t xml:space="preserve"> </w:t>
+      </w:r>
+    </w:p>
+    <w:p>
+      <w:r>
+        <w:t xml:space="preserve">Then, finish other override methods with what you actually want it be (methods implement from </w:t>
+      </w:r>
+      <w:proofErr w:type="spellStart"/>
+      <w:r>
+        <w:t>UserDetails</w:t>
+      </w:r>
+      <w:proofErr w:type="spellEnd"/>
+      <w:r>
+        <w:t>)</w:t>
       </w:r>
     </w:p>
     <w:p>
@@ -725,12 +926,25 @@
     </w:p>
     <w:p>
       <w:r>
-        <w:t>In Config package, create WebSecurityConfig to Config web security, the class will extends</w:t>
-      </w:r>
-    </w:p>
-    <w:p>
-      <w:r>
-        <w:t xml:space="preserve">WebSecurityConfigurerAdapter. I got problem in this step that can’t extend the right class. Fix by edit pom.xml -&gt; change version to &lt;version&gt; </w:t>
+        <w:t xml:space="preserve">In Config package, create </w:t>
+      </w:r>
+      <w:proofErr w:type="spellStart"/>
+      <w:r>
+        <w:t>WebSecurityConfig</w:t>
+      </w:r>
+      <w:proofErr w:type="spellEnd"/>
+      <w:r>
+        <w:t xml:space="preserve"> to Config web security, the class will extends</w:t>
+      </w:r>
+    </w:p>
+    <w:p>
+      <w:proofErr w:type="spellStart"/>
+      <w:r>
+        <w:t>WebSecurityConfigurerAdapter</w:t>
+      </w:r>
+      <w:proofErr w:type="spellEnd"/>
+      <w:r>
+        <w:t xml:space="preserve">. I got problem in this step that can’t extend the right class. Fix by edit pom.xml -&gt; change version to &lt;version&gt; </w:t>
       </w:r>
       <w:r>
         <w:t>2.7.15</w:t>
@@ -742,12 +956,23 @@
     <w:p>
       <w:r>
         <w:lastRenderedPageBreak/>
-        <w:t>First, configuration for websecurity example:</w:t>
+        <w:t xml:space="preserve">First, configuration for </w:t>
+      </w:r>
+      <w:proofErr w:type="spellStart"/>
+      <w:r>
+        <w:t>websecurity</w:t>
+      </w:r>
+      <w:proofErr w:type="spellEnd"/>
+      <w:r>
+        <w:t xml:space="preserve"> example:</w:t>
       </w:r>
       <w:r>
         <w:br/>
       </w:r>
       <w:r>
+        <w:rPr>
+          <w:noProof/>
+        </w:rPr>
         <w:drawing>
           <wp:inline distT="0" distB="0" distL="0" distR="0" wp14:anchorId="3FDEE46C" wp14:editId="64EDD74D">
             <wp:extent cx="5601185" cy="2232853"/>
@@ -787,6 +1012,9 @@
     </w:p>
     <w:p>
       <w:r>
+        <w:rPr>
+          <w:noProof/>
+        </w:rPr>
         <w:drawing>
           <wp:inline distT="0" distB="0" distL="0" distR="0" wp14:anchorId="3FFA9D41" wp14:editId="0E5C4EE7">
             <wp:extent cx="5943600" cy="758190"/>
@@ -823,23 +1051,27 @@
           </wp:inline>
         </w:drawing>
       </w:r>
-    </w:p>
-    <w:p>
-      <w:pPr>
+      <w:r>
+        <w:t xml:space="preserve">Then setup for the </w:t>
+      </w:r>
+      <w:proofErr w:type="spellStart"/>
+      <w:r>
+        <w:t>Bcrypt</w:t>
+      </w:r>
+      <w:proofErr w:type="spellEnd"/>
+      <w:r>
+        <w:t xml:space="preserve"> Passwor</w:t>
+      </w:r>
+      <w:r>
+        <w:t>d</w:t>
+      </w:r>
+      <w:r>
         <w:rPr>
           <w:noProof/>
         </w:rPr>
-      </w:pPr>
-      <w:r>
         <w:lastRenderedPageBreak/>
-        <w:t>Then setup for the Bcrypt Password:</w:t>
-      </w:r>
-      <w:r>
-        <w:br/>
-      </w:r>
-      <w:r>
         <w:drawing>
-          <wp:inline distT="0" distB="0" distL="0" distR="0" wp14:anchorId="477E2622" wp14:editId="4D89B76C">
+          <wp:inline distT="0" distB="0" distL="0" distR="0" wp14:anchorId="2D49903B" wp14:editId="7A2EDFDA">
             <wp:extent cx="4473328" cy="1851820"/>
             <wp:effectExtent l="0" t="0" r="3810" b="0"/>
             <wp:docPr id="1839406430" name="Picture 1"/>
@@ -875,12 +1107,27 @@
         </w:drawing>
       </w:r>
       <w:r>
+        <w:t>d:</w:t>
+      </w:r>
+      <w:r>
         <w:rPr>
           <w:noProof/>
         </w:rPr>
         <w:t xml:space="preserve"> </w:t>
       </w:r>
       <w:r>
+        <w:br/>
+      </w:r>
+      <w:r>
+        <w:rPr>
+          <w:noProof/>
+        </w:rPr>
+        <w:t xml:space="preserve"> </w:t>
+      </w:r>
+      <w:r>
+        <w:rPr>
+          <w:noProof/>
+        </w:rPr>
         <w:drawing>
           <wp:inline distT="0" distB="0" distL="0" distR="0" wp14:anchorId="0969F4E6" wp14:editId="40E4D0FB">
             <wp:extent cx="5258256" cy="3833192"/>
@@ -927,10 +1174,26 @@
     </w:p>
     <w:p>
       <w:r>
-        <w:t>Connect to db and test the table creating</w:t>
-      </w:r>
-      <w:r>
-        <w:t xml:space="preserve"> using post environment (do not learn create html css yet)</w:t>
+        <w:t xml:space="preserve">Connect to </w:t>
+      </w:r>
+      <w:proofErr w:type="spellStart"/>
+      <w:r>
+        <w:t>db</w:t>
+      </w:r>
+      <w:proofErr w:type="spellEnd"/>
+      <w:r>
+        <w:t xml:space="preserve"> and test the table creating</w:t>
+      </w:r>
+      <w:r>
+        <w:t xml:space="preserve"> using post environment (do not learn create html </w:t>
+      </w:r>
+      <w:proofErr w:type="spellStart"/>
+      <w:r>
+        <w:t>css</w:t>
+      </w:r>
+      <w:proofErr w:type="spellEnd"/>
+      <w:r>
+        <w:t xml:space="preserve"> yet)</w:t>
       </w:r>
     </w:p>
     <w:p>
@@ -940,10 +1203,459 @@
           <w:ilvl w:val="0"/>
           <w:numId w:val="2"/>
         </w:numPr>
-      </w:pPr>
-      <w:r>
-        <w:t>Summarize day2: learning about spring security, Encrypt Password by Bcrypt, using Lombok tool in coding</w:t>
-      </w:r>
+        <w:pBdr>
+          <w:bottom w:val="double" w:sz="6" w:space="1" w:color="auto"/>
+        </w:pBdr>
+      </w:pPr>
+      <w:r>
+        <w:t xml:space="preserve">Summarize day2: learning about spring security, Encrypt Password by </w:t>
+      </w:r>
+      <w:proofErr w:type="spellStart"/>
+      <w:r>
+        <w:t>Bcrypt</w:t>
+      </w:r>
+      <w:proofErr w:type="spellEnd"/>
+      <w:r>
+        <w:t>, using Lombok tool in coding</w:t>
+      </w:r>
+      <w:r>
+        <w:t>.</w:t>
+      </w:r>
+    </w:p>
+    <w:p>
+      <w:pPr>
+        <w:pStyle w:val="ListParagraph"/>
+        <w:numPr>
+          <w:ilvl w:val="0"/>
+          <w:numId w:val="2"/>
+        </w:numPr>
+        <w:rPr>
+          <w:b/>
+          <w:bCs/>
+          <w:color w:val="FF0000"/>
+          <w:sz w:val="28"/>
+          <w:szCs w:val="28"/>
+        </w:rPr>
+      </w:pPr>
+      <w:r>
+        <w:rPr>
+          <w:b/>
+          <w:bCs/>
+          <w:color w:val="FF0000"/>
+          <w:sz w:val="28"/>
+          <w:szCs w:val="28"/>
+        </w:rPr>
+        <w:t>Day</w:t>
+      </w:r>
+      <w:r>
+        <w:rPr>
+          <w:b/>
+          <w:bCs/>
+          <w:color w:val="FF0000"/>
+          <w:sz w:val="28"/>
+          <w:szCs w:val="28"/>
+        </w:rPr>
+        <w:t>3</w:t>
+      </w:r>
+      <w:r>
+        <w:rPr>
+          <w:b/>
+          <w:bCs/>
+          <w:color w:val="FF0000"/>
+          <w:sz w:val="28"/>
+          <w:szCs w:val="28"/>
+        </w:rPr>
+        <w:t>: 0</w:t>
+      </w:r>
+      <w:r>
+        <w:rPr>
+          <w:b/>
+          <w:bCs/>
+          <w:color w:val="FF0000"/>
+          <w:sz w:val="28"/>
+          <w:szCs w:val="28"/>
+        </w:rPr>
+        <w:t>7</w:t>
+      </w:r>
+      <w:r>
+        <w:rPr>
+          <w:b/>
+          <w:bCs/>
+          <w:color w:val="FF0000"/>
+          <w:sz w:val="28"/>
+          <w:szCs w:val="28"/>
+        </w:rPr>
+        <w:t>/09/2023</w:t>
+      </w:r>
+    </w:p>
+    <w:p>
+      <w:pPr>
+        <w:pStyle w:val="ListParagraph"/>
+        <w:numPr>
+          <w:ilvl w:val="0"/>
+          <w:numId w:val="3"/>
+        </w:numPr>
+      </w:pPr>
+      <w:r>
+        <w:t>Learning about session</w:t>
+      </w:r>
+    </w:p>
+    <w:p>
+      <w:pPr>
+        <w:pStyle w:val="ListParagraph"/>
+        <w:numPr>
+          <w:ilvl w:val="0"/>
+          <w:numId w:val="3"/>
+        </w:numPr>
+      </w:pPr>
+      <w:r>
+        <w:t>U</w:t>
+      </w:r>
+      <w:r>
+        <w:t xml:space="preserve">sing </w:t>
+      </w:r>
+      <w:proofErr w:type="spellStart"/>
+      <w:r>
+        <w:t>thymeleaf</w:t>
+      </w:r>
+      <w:proofErr w:type="spellEnd"/>
+      <w:r>
+        <w:t xml:space="preserve"> tool</w:t>
+      </w:r>
+      <w:r>
+        <w:t xml:space="preserve"> to write a login, register,</w:t>
+      </w:r>
+      <w:r>
+        <w:t xml:space="preserve"> maybe home page.</w:t>
+      </w:r>
+    </w:p>
+    <w:p>
+      <w:r>
+        <w:t>Similar like Session in java.</w:t>
+      </w:r>
+    </w:p>
+    <w:p>
+      <w:proofErr w:type="spellStart"/>
+      <w:r>
+        <w:t>Im</w:t>
+      </w:r>
+      <w:proofErr w:type="spellEnd"/>
+      <w:r>
+        <w:t xml:space="preserve"> coding a simple website to understand more about </w:t>
+      </w:r>
+      <w:proofErr w:type="spellStart"/>
+      <w:r>
+        <w:t>thymeleaf</w:t>
+      </w:r>
+      <w:proofErr w:type="spellEnd"/>
+      <w:r>
+        <w:t xml:space="preserve"> and session both.</w:t>
+      </w:r>
+    </w:p>
+    <w:p>
+      <w:r>
+        <w:lastRenderedPageBreak/>
+        <w:t xml:space="preserve">When finished. I figure out that </w:t>
+      </w:r>
+      <w:proofErr w:type="spellStart"/>
+      <w:r>
+        <w:t>thymeleaf</w:t>
+      </w:r>
+      <w:proofErr w:type="spellEnd"/>
+      <w:r>
+        <w:t xml:space="preserve"> isn’t similar to </w:t>
+      </w:r>
+      <w:proofErr w:type="spellStart"/>
+      <w:r>
+        <w:t>jsp</w:t>
+      </w:r>
+      <w:proofErr w:type="spellEnd"/>
+      <w:r>
+        <w:t xml:space="preserve">. It have diff template to initiative and call parameter. When you use session in coding, you still can </w:t>
+      </w:r>
+      <w:proofErr w:type="spellStart"/>
+      <w:r>
+        <w:t>setAttribute</w:t>
+      </w:r>
+      <w:proofErr w:type="spellEnd"/>
+      <w:r>
+        <w:t>()</w:t>
+      </w:r>
+      <w:r>
+        <w:t xml:space="preserve"> and </w:t>
+      </w:r>
+      <w:proofErr w:type="spellStart"/>
+      <w:r>
+        <w:t>getAttribute</w:t>
+      </w:r>
+      <w:proofErr w:type="spellEnd"/>
+      <w:r>
+        <w:t>()</w:t>
+      </w:r>
+      <w:r>
+        <w:t xml:space="preserve">, which method use session need to input </w:t>
+      </w:r>
+      <w:proofErr w:type="spellStart"/>
+      <w:r>
+        <w:t>HttpSession</w:t>
+      </w:r>
+      <w:proofErr w:type="spellEnd"/>
+      <w:r>
+        <w:t xml:space="preserve"> into. </w:t>
+      </w:r>
+      <w:r>
+        <w:t xml:space="preserve">I use session in store user information when login and </w:t>
+      </w:r>
+      <w:proofErr w:type="spellStart"/>
+      <w:r>
+        <w:t>setTimeout</w:t>
+      </w:r>
+      <w:proofErr w:type="spellEnd"/>
+      <w:r>
+        <w:t xml:space="preserve"> for that session for 30 minutes. After that time, the session automatically invalidates and user have to login again if want to access the website. I didn’t try to using 2 threads (one in normal and one in private mode) to illustrate that if you login normal way and turn the </w:t>
+      </w:r>
+      <w:proofErr w:type="spellStart"/>
+      <w:r>
+        <w:t>brower</w:t>
+      </w:r>
+      <w:proofErr w:type="spellEnd"/>
+      <w:r>
+        <w:t xml:space="preserve"> off that you till access in private mode. But with my knowledge, I think this can’t be true. With the remain time, I will try to encode password then save to </w:t>
+      </w:r>
+      <w:proofErr w:type="spellStart"/>
+      <w:r>
+        <w:t>db</w:t>
+      </w:r>
+      <w:proofErr w:type="spellEnd"/>
+      <w:r>
+        <w:t xml:space="preserve"> and decode when user input to check.</w:t>
+      </w:r>
+    </w:p>
+    <w:p>
+      <w:r>
+        <w:t xml:space="preserve">First, adding spring security in pom.xml. This dependency is necessary to using </w:t>
+      </w:r>
+      <w:proofErr w:type="spellStart"/>
+      <w:r>
+        <w:t>Bcrypt</w:t>
+      </w:r>
+      <w:proofErr w:type="spellEnd"/>
+      <w:r>
+        <w:t xml:space="preserve"> in spring boot</w:t>
+      </w:r>
+    </w:p>
+    <w:p>
+      <w:pPr>
+        <w:rPr>
+          <w:lang w:val="vi-VN"/>
+        </w:rPr>
+      </w:pPr>
+      <w:r>
+        <w:rPr>
+          <w:lang w:val="vi-VN"/>
+        </w:rPr>
+        <w:t>Next, create new package name Security and give access permission for each situation and page.</w:t>
+      </w:r>
+    </w:p>
+    <w:p>
+      <w:pPr>
+        <w:rPr>
+          <w:lang w:val="vi-VN"/>
+        </w:rPr>
+      </w:pPr>
+      <w:r>
+        <w:rPr>
+          <w:lang w:val="vi-VN"/>
+        </w:rPr>
+        <w:t>In Security, create SecurityConfig class and extend to WebSecurityConfigurerAdapter:</w:t>
+      </w:r>
+      <w:r>
+        <w:rPr>
+          <w:lang w:val="vi-VN"/>
+        </w:rPr>
+        <w:br/>
+      </w:r>
+      <w:r>
+        <w:rPr>
+          <w:lang w:val="vi-VN"/>
+        </w:rPr>
+        <w:drawing>
+          <wp:inline distT="0" distB="0" distL="0" distR="0" wp14:anchorId="4F6D6821" wp14:editId="4FB37AAF">
+            <wp:extent cx="5943600" cy="3590290"/>
+            <wp:effectExtent l="0" t="0" r="0" b="0"/>
+            <wp:docPr id="661310946" name="Picture 1" descr="A computer screen shot of a computer code&#10;&#10;Description automatically generated"/>
+            <wp:cNvGraphicFramePr>
+              <a:graphicFrameLocks xmlns:a="http://schemas.openxmlformats.org/drawingml/2006/main" noChangeAspect="1"/>
+            </wp:cNvGraphicFramePr>
+            <a:graphic xmlns:a="http://schemas.openxmlformats.org/drawingml/2006/main">
+              <a:graphicData uri="http://schemas.openxmlformats.org/drawingml/2006/picture">
+                <pic:pic xmlns:pic="http://schemas.openxmlformats.org/drawingml/2006/picture">
+                  <pic:nvPicPr>
+                    <pic:cNvPr id="661310946" name="Picture 1" descr="A computer screen shot of a computer code&#10;&#10;Description automatically generated"/>
+                    <pic:cNvPicPr/>
+                  </pic:nvPicPr>
+                  <pic:blipFill>
+                    <a:blip r:embed="rId13"/>
+                    <a:stretch>
+                      <a:fillRect/>
+                    </a:stretch>
+                  </pic:blipFill>
+                  <pic:spPr>
+                    <a:xfrm>
+                      <a:off x="0" y="0"/>
+                      <a:ext cx="5943600" cy="3590290"/>
+                    </a:xfrm>
+                    <a:prstGeom prst="rect">
+                      <a:avLst/>
+                    </a:prstGeom>
+                  </pic:spPr>
+                </pic:pic>
+              </a:graphicData>
+            </a:graphic>
+          </wp:inline>
+        </w:drawing>
+      </w:r>
+    </w:p>
+    <w:p>
+      <w:pPr>
+        <w:rPr>
+          <w:lang w:val="vi-VN"/>
+        </w:rPr>
+      </w:pPr>
+      <w:r>
+        <w:rPr>
+          <w:lang w:val="vi-VN"/>
+        </w:rPr>
+        <w:t>Must have PasswordEncoder interface to use Bcrypt encode.</w:t>
+      </w:r>
+    </w:p>
+    <w:p>
+      <w:pPr>
+        <w:rPr>
+          <w:lang w:val="vi-VN"/>
+        </w:rPr>
+      </w:pPr>
+      <w:r>
+        <w:rPr>
+          <w:lang w:val="vi-VN"/>
+        </w:rPr>
+        <w:t>Change logic of register controller. Before save password to db, the system will call PasswordEncoder to encode password to Hash format and then save to db:</w:t>
+      </w:r>
+    </w:p>
+    <w:p>
+      <w:pPr>
+        <w:rPr>
+          <w:lang w:val="vi-VN"/>
+        </w:rPr>
+      </w:pPr>
+      <w:r>
+        <w:rPr>
+          <w:lang w:val="vi-VN"/>
+        </w:rPr>
+        <w:lastRenderedPageBreak/>
+        <w:drawing>
+          <wp:inline distT="0" distB="0" distL="0" distR="0" wp14:anchorId="51EFA8EB" wp14:editId="6240575E">
+            <wp:extent cx="5943600" cy="2251710"/>
+            <wp:effectExtent l="0" t="0" r="0" b="0"/>
+            <wp:docPr id="981734704" name="Picture 1" descr="A screen shot of a computer code&#10;&#10;Description automatically generated"/>
+            <wp:cNvGraphicFramePr>
+              <a:graphicFrameLocks xmlns:a="http://schemas.openxmlformats.org/drawingml/2006/main" noChangeAspect="1"/>
+            </wp:cNvGraphicFramePr>
+            <a:graphic xmlns:a="http://schemas.openxmlformats.org/drawingml/2006/main">
+              <a:graphicData uri="http://schemas.openxmlformats.org/drawingml/2006/picture">
+                <pic:pic xmlns:pic="http://schemas.openxmlformats.org/drawingml/2006/picture">
+                  <pic:nvPicPr>
+                    <pic:cNvPr id="981734704" name="Picture 1" descr="A screen shot of a computer code&#10;&#10;Description automatically generated"/>
+                    <pic:cNvPicPr/>
+                  </pic:nvPicPr>
+                  <pic:blipFill>
+                    <a:blip r:embed="rId14"/>
+                    <a:stretch>
+                      <a:fillRect/>
+                    </a:stretch>
+                  </pic:blipFill>
+                  <pic:spPr>
+                    <a:xfrm>
+                      <a:off x="0" y="0"/>
+                      <a:ext cx="5943600" cy="2251710"/>
+                    </a:xfrm>
+                    <a:prstGeom prst="rect">
+                      <a:avLst/>
+                    </a:prstGeom>
+                  </pic:spPr>
+                </pic:pic>
+              </a:graphicData>
+            </a:graphic>
+          </wp:inline>
+        </w:drawing>
+      </w:r>
+    </w:p>
+    <w:p>
+      <w:pPr>
+        <w:rPr>
+          <w:lang w:val="vi-VN"/>
+        </w:rPr>
+      </w:pPr>
+      <w:r>
+        <w:rPr>
+          <w:lang w:val="vi-VN"/>
+        </w:rPr>
+        <w:t>When user input password to login, the system will compare the input of user with the encode password in db by method matches by PasswordEncoder interface to authorize.</w:t>
+      </w:r>
+    </w:p>
+    <w:p>
+      <w:pPr>
+        <w:rPr>
+          <w:lang w:val="vi-VN"/>
+        </w:rPr>
+      </w:pPr>
+      <w:r>
+        <w:rPr>
+          <w:lang w:val="vi-VN"/>
+        </w:rPr>
+        <w:drawing>
+          <wp:inline distT="0" distB="0" distL="0" distR="0" wp14:anchorId="515179CB" wp14:editId="47391FE2">
+            <wp:extent cx="5943600" cy="1579245"/>
+            <wp:effectExtent l="0" t="0" r="0" b="1905"/>
+            <wp:docPr id="1630093624" name="Picture 1" descr="A screen shot of a computer&#10;&#10;Description automatically generated"/>
+            <wp:cNvGraphicFramePr>
+              <a:graphicFrameLocks xmlns:a="http://schemas.openxmlformats.org/drawingml/2006/main" noChangeAspect="1"/>
+            </wp:cNvGraphicFramePr>
+            <a:graphic xmlns:a="http://schemas.openxmlformats.org/drawingml/2006/main">
+              <a:graphicData uri="http://schemas.openxmlformats.org/drawingml/2006/picture">
+                <pic:pic xmlns:pic="http://schemas.openxmlformats.org/drawingml/2006/picture">
+                  <pic:nvPicPr>
+                    <pic:cNvPr id="1630093624" name="Picture 1" descr="A screen shot of a computer&#10;&#10;Description automatically generated"/>
+                    <pic:cNvPicPr/>
+                  </pic:nvPicPr>
+                  <pic:blipFill>
+                    <a:blip r:embed="rId15"/>
+                    <a:stretch>
+                      <a:fillRect/>
+                    </a:stretch>
+                  </pic:blipFill>
+                  <pic:spPr>
+                    <a:xfrm>
+                      <a:off x="0" y="0"/>
+                      <a:ext cx="5943600" cy="1579245"/>
+                    </a:xfrm>
+                    <a:prstGeom prst="rect">
+                      <a:avLst/>
+                    </a:prstGeom>
+                  </pic:spPr>
+                </pic:pic>
+              </a:graphicData>
+            </a:graphic>
+          </wp:inline>
+        </w:drawing>
+      </w:r>
+    </w:p>
+    <w:p>
+      <w:pPr>
+        <w:rPr>
+          <w:lang w:val="vi-VN"/>
+        </w:rPr>
+      </w:pPr>
     </w:p>
     <w:sectPr>
       <w:pgSz w:w="12240" w:h="15840"/>
@@ -958,6 +1670,95 @@
 <file path=word/numbering.xml><?xml version="1.0" encoding="utf-8"?>
 <w:numbering xmlns:wpc="http://schemas.microsoft.com/office/word/2010/wordprocessingCanvas" xmlns:cx="http://schemas.microsoft.com/office/drawing/2014/chartex" xmlns:cx1="http://schemas.microsoft.com/office/drawing/2015/9/8/chartex" xmlns:cx2="http://schemas.microsoft.com/office/drawing/2015/10/21/chartex" xmlns:cx3="http://schemas.microsoft.com/office/drawing/2016/5/9/chartex" xmlns:cx4="http://schemas.microsoft.com/office/drawing/2016/5/10/chartex" xmlns:cx5="http://schemas.microsoft.com/office/drawing/2016/5/11/chartex" xmlns:cx6="http://schemas.microsoft.com/office/drawing/2016/5/12/chartex" xmlns:cx7="http://schemas.microsoft.com/office/drawing/2016/5/13/chartex" xmlns:cx8="http://schemas.microsoft.com/office/drawing/2016/5/14/chartex" xmlns:mc="http://schemas.openxmlformats.org/markup-compatibility/2006" xmlns:aink="http://schemas.microsoft.com/office/drawing/2016/ink" xmlns:am3d="http://schemas.microsoft.com/office/drawing/2017/model3d" xmlns:o="urn:schemas-microsoft-com:office:office" xmlns:oel="http://schemas.microsoft.com/office/2019/extlst" xmlns:r="http://schemas.openxmlformats.org/officeDocument/2006/relationships" xmlns:m="http://schemas.openxmlformats.org/officeDocument/2006/math" xmlns:v="urn:schemas-microsoft-com:vml" xmlns:wp14="http://schemas.microsoft.com/office/word/2010/wordprocessingDrawing" xmlns:wp="http://schemas.openxmlformats.org/drawingml/2006/wordprocessingDrawing" xmlns:w10="urn:schemas-microsoft-com:office:word" xmlns:w="http://schemas.openxmlformats.org/wordprocessingml/2006/main" xmlns:w14="http://schemas.microsoft.com/office/word/2010/wordml" xmlns:w15="http://schemas.microsoft.com/office/word/2012/wordml" xmlns:w16cex="http://schemas.microsoft.com/office/word/2018/wordml/cex" xmlns:w16cid="http://schemas.microsoft.com/office/word/2016/wordml/cid" xmlns:w16="http://schemas.microsoft.com/office/word/2018/wordml" xmlns:w16sdtdh="http://schemas.microsoft.com/office/word/2020/wordml/sdtdatahash" xmlns:w16se="http://schemas.microsoft.com/office/word/2015/wordml/symex" xmlns:wpg="http://schemas.microsoft.com/office/word/2010/wordprocessingGroup" xmlns:wpi="http://schemas.microsoft.com/office/word/2010/wordprocessingInk" xmlns:wne="http://schemas.microsoft.com/office/word/2006/wordml" xmlns:wps="http://schemas.microsoft.com/office/word/2010/wordprocessingShape" mc:Ignorable="w14 w15 w16se w16cid w16 w16cex w16sdtdh wp14">
   <w:abstractNum w:abstractNumId="0" w15:restartNumberingAfterBreak="0">
+    <w:nsid w:val="00CD69B0"/>
+    <w:multiLevelType w:val="hybridMultilevel"/>
+    <w:tmpl w:val="AE8244BC"/>
+    <w:lvl w:ilvl="0" w:tplc="0409000F">
+      <w:start w:val="1"/>
+      <w:numFmt w:val="decimal"/>
+      <w:lvlText w:val="%1."/>
+      <w:lvlJc w:val="left"/>
+      <w:pPr>
+        <w:ind w:left="720" w:hanging="360"/>
+      </w:pPr>
+      <w:rPr>
+        <w:rFonts w:hint="default"/>
+      </w:rPr>
+    </w:lvl>
+    <w:lvl w:ilvl="1" w:tplc="04090019" w:tentative="1">
+      <w:start w:val="1"/>
+      <w:numFmt w:val="lowerLetter"/>
+      <w:lvlText w:val="%2."/>
+      <w:lvlJc w:val="left"/>
+      <w:pPr>
+        <w:ind w:left="1440" w:hanging="360"/>
+      </w:pPr>
+    </w:lvl>
+    <w:lvl w:ilvl="2" w:tplc="0409001B" w:tentative="1">
+      <w:start w:val="1"/>
+      <w:numFmt w:val="lowerRoman"/>
+      <w:lvlText w:val="%3."/>
+      <w:lvlJc w:val="right"/>
+      <w:pPr>
+        <w:ind w:left="2160" w:hanging="180"/>
+      </w:pPr>
+    </w:lvl>
+    <w:lvl w:ilvl="3" w:tplc="0409000F" w:tentative="1">
+      <w:start w:val="1"/>
+      <w:numFmt w:val="decimal"/>
+      <w:lvlText w:val="%4."/>
+      <w:lvlJc w:val="left"/>
+      <w:pPr>
+        <w:ind w:left="2880" w:hanging="360"/>
+      </w:pPr>
+    </w:lvl>
+    <w:lvl w:ilvl="4" w:tplc="04090019" w:tentative="1">
+      <w:start w:val="1"/>
+      <w:numFmt w:val="lowerLetter"/>
+      <w:lvlText w:val="%5."/>
+      <w:lvlJc w:val="left"/>
+      <w:pPr>
+        <w:ind w:left="3600" w:hanging="360"/>
+      </w:pPr>
+    </w:lvl>
+    <w:lvl w:ilvl="5" w:tplc="0409001B" w:tentative="1">
+      <w:start w:val="1"/>
+      <w:numFmt w:val="lowerRoman"/>
+      <w:lvlText w:val="%6."/>
+      <w:lvlJc w:val="right"/>
+      <w:pPr>
+        <w:ind w:left="4320" w:hanging="180"/>
+      </w:pPr>
+    </w:lvl>
+    <w:lvl w:ilvl="6" w:tplc="0409000F" w:tentative="1">
+      <w:start w:val="1"/>
+      <w:numFmt w:val="decimal"/>
+      <w:lvlText w:val="%7."/>
+      <w:lvlJc w:val="left"/>
+      <w:pPr>
+        <w:ind w:left="5040" w:hanging="360"/>
+      </w:pPr>
+    </w:lvl>
+    <w:lvl w:ilvl="7" w:tplc="04090019" w:tentative="1">
+      <w:start w:val="1"/>
+      <w:numFmt w:val="lowerLetter"/>
+      <w:lvlText w:val="%8."/>
+      <w:lvlJc w:val="left"/>
+      <w:pPr>
+        <w:ind w:left="5760" w:hanging="360"/>
+      </w:pPr>
+    </w:lvl>
+    <w:lvl w:ilvl="8" w:tplc="0409001B" w:tentative="1">
+      <w:start w:val="1"/>
+      <w:numFmt w:val="lowerRoman"/>
+      <w:lvlText w:val="%9."/>
+      <w:lvlJc w:val="right"/>
+      <w:pPr>
+        <w:ind w:left="6480" w:hanging="180"/>
+      </w:pPr>
+    </w:lvl>
+  </w:abstractNum>
+  <w:abstractNum w:abstractNumId="1" w15:restartNumberingAfterBreak="0">
     <w:nsid w:val="102D4C65"/>
     <w:multiLevelType w:val="hybridMultilevel"/>
     <w:tmpl w:val="8F8463A0"/>
@@ -1070,7 +1871,7 @@
       </w:rPr>
     </w:lvl>
   </w:abstractNum>
-  <w:abstractNum w:abstractNumId="1" w15:restartNumberingAfterBreak="0">
+  <w:abstractNum w:abstractNumId="2" w15:restartNumberingAfterBreak="0">
     <w:nsid w:val="610838FF"/>
     <w:multiLevelType w:val="hybridMultilevel"/>
     <w:tmpl w:val="972AD196"/>
@@ -1184,9 +1985,12 @@
     </w:lvl>
   </w:abstractNum>
   <w:num w:numId="1" w16cid:durableId="2108189155">
+    <w:abstractNumId w:val="2"/>
+  </w:num>
+  <w:num w:numId="2" w16cid:durableId="1600718154">
     <w:abstractNumId w:val="1"/>
   </w:num>
-  <w:num w:numId="2" w16cid:durableId="1600718154">
+  <w:num w:numId="3" w16cid:durableId="1976720632">
     <w:abstractNumId w:val="0"/>
   </w:num>
 </w:numbering>
@@ -1592,7 +2396,7 @@
   <w:style w:type="paragraph" w:default="1" w:styleId="Normal">
     <w:name w:val="Normal"/>
     <w:qFormat/>
-    <w:rsid w:val="00857C4D"/>
+    <w:rsid w:val="00E02DF1"/>
   </w:style>
   <w:style w:type="character" w:default="1" w:styleId="DefaultParagraphFont">
     <w:name w:val="Default Paragraph Font"/>

</xml_diff>